<commit_message>
Adding additional description into exploratory data analysis task.
</commit_message>
<xml_diff>
--- a/Exploratory/Documents/Exploratory data analysis.docx
+++ b/Exploratory/Documents/Exploratory data analysis.docx
@@ -75,6 +75,18 @@
         </w:numPr>
       </w:pPr>
       <w:r>
+        <w:t>Try to really understand physical meaning of all the columns in the data and all the derived features, especially all the powers and interconnections between them</w:t>
+      </w:r>
+    </w:p>
+    <w:p>
+      <w:pPr>
+        <w:pStyle w:val="ListParagraph"/>
+        <w:numPr>
+          <w:ilvl w:val="0"/>
+          <w:numId w:val="4"/>
+        </w:numPr>
+      </w:pPr>
+      <w:r>
         <w:t xml:space="preserve">Create </w:t>
       </w:r>
       <w:proofErr w:type="spellStart"/>
@@ -337,6 +349,18 @@
       <w:r>
         <w:t xml:space="preserve"> Compare results with processed CSV data.</w:t>
       </w:r>
+      <w:r>
+        <w:t xml:space="preserve"> Can we put </w:t>
+      </w:r>
+      <w:r>
+        <w:lastRenderedPageBreak/>
+        <w:t>different columns together and observe if the data is consistent (i.e. if all the sub-</w:t>
+      </w:r>
+      <w:bookmarkStart w:id="0" w:name="_GoBack"/>
+      <w:bookmarkEnd w:id="0"/>
+      <w:r>
+        <w:t>powers sum up into total power)</w:t>
+      </w:r>
     </w:p>
     <w:p>
       <w:pPr>
@@ -347,7 +371,6 @@
         </w:numPr>
       </w:pPr>
       <w:r>
-        <w:lastRenderedPageBreak/>
         <w:t>Basic Visualizations</w:t>
       </w:r>
       <w:r>
@@ -588,8 +611,6 @@
       <w:r>
         <w:t>timeseries</w:t>
       </w:r>
-      <w:bookmarkStart w:id="0" w:name="_GoBack"/>
-      <w:bookmarkEnd w:id="0"/>
       <w:proofErr w:type="spellEnd"/>
     </w:p>
     <w:p>

</xml_diff>